<commit_message>
completed upload file.TODO:resource confirm
</commit_message>
<xml_diff>
--- a/sql/数据表字典 .docx
+++ b/sql/数据表字典 .docx
@@ -1,6 +1,6 @@
 
 <file path=word/document.xml><?xml version="1.0" encoding="utf-8"?>
-<w:document xmlns:wpc="http://schemas.microsoft.com/office/word/2010/wordprocessingCanvas" xmlns:mo="http://schemas.microsoft.com/office/mac/office/2008/main" xmlns:mc="http://schemas.openxmlformats.org/markup-compatibility/2006" xmlns:mv="urn:schemas-microsoft-com:mac:vml" xmlns:o="urn:schemas-microsoft-com:office:office" xmlns:r="http://schemas.openxmlformats.org/officeDocument/2006/relationships" xmlns:m="http://schemas.openxmlformats.org/officeDocument/2006/math" xmlns:v="urn:schemas-microsoft-com:vml" xmlns:wp14="http://schemas.microsoft.com/office/word/2010/wordprocessingDrawing" xmlns:wp="http://schemas.openxmlformats.org/drawingml/2006/wordprocessingDrawing" xmlns:w10="urn:schemas-microsoft-com:office:word" xmlns:w="http://schemas.openxmlformats.org/wordprocessingml/2006/main" xmlns:w14="http://schemas.microsoft.com/office/word/2010/wordml" xmlns:w15="http://schemas.microsoft.com/office/word/2012/wordml" xmlns:wpg="http://schemas.microsoft.com/office/word/2010/wordprocessingGroup" xmlns:wpi="http://schemas.microsoft.com/office/word/2010/wordprocessingInk" xmlns:wne="http://schemas.microsoft.com/office/word/2006/wordml" xmlns:wps="http://schemas.microsoft.com/office/word/2010/wordprocessingShape" mc:Ignorable="w14 w15 wp14">
+<w:document xmlns:wpc="http://schemas.microsoft.com/office/word/2010/wordprocessingCanvas" xmlns:mc="http://schemas.openxmlformats.org/markup-compatibility/2006" xmlns:o="urn:schemas-microsoft-com:office:office" xmlns:r="http://schemas.openxmlformats.org/officeDocument/2006/relationships" xmlns:m="http://schemas.openxmlformats.org/officeDocument/2006/math" xmlns:v="urn:schemas-microsoft-com:vml" xmlns:wp14="http://schemas.microsoft.com/office/word/2010/wordprocessingDrawing" xmlns:wp="http://schemas.openxmlformats.org/drawingml/2006/wordprocessingDrawing" xmlns:w10="urn:schemas-microsoft-com:office:word" xmlns:w="http://schemas.openxmlformats.org/wordprocessingml/2006/main" xmlns:w14="http://schemas.microsoft.com/office/word/2010/wordml" xmlns:w15="http://schemas.microsoft.com/office/word/2012/wordml" xmlns:wpg="http://schemas.microsoft.com/office/word/2010/wordprocessingGroup" xmlns:wpi="http://schemas.microsoft.com/office/word/2010/wordprocessingInk" xmlns:wne="http://schemas.microsoft.com/office/word/2006/wordml" xmlns:wps="http://schemas.microsoft.com/office/word/2010/wordprocessingShape" mc:Ignorable="w14 w15 wp14">
   <w:body>
     <w:p>
       <w:pPr>
@@ -359,7 +359,7 @@
               <w:rPr>
                 <w:rFonts w:hint="eastAsia"/>
               </w:rPr>
-              <w:t>30</w:t>
+              <w:t>100</w:t>
             </w:r>
           </w:p>
         </w:tc>
@@ -971,7 +971,14 @@
           <w:tcPr>
             <w:tcW w:w="1356" w:type="dxa"/>
           </w:tcPr>
-          <w:p/>
+          <w:p>
+            <w:r>
+              <w:rPr>
+                <w:rFonts w:hint="eastAsia"/>
+              </w:rPr>
+              <w:t>Y</w:t>
+            </w:r>
+          </w:p>
         </w:tc>
         <w:tc>
           <w:tcPr>
@@ -995,6 +1002,161 @@
                 <w:rFonts w:hint="eastAsia"/>
               </w:rPr>
               <w:t>id</w:t>
+            </w:r>
+          </w:p>
+        </w:tc>
+      </w:tr>
+      <w:tr>
+        <w:tc>
+          <w:tcPr>
+            <w:tcW w:w="1535" w:type="dxa"/>
+          </w:tcPr>
+          <w:p>
+            <w:pPr>
+              <w:rPr>
+                <w:rFonts w:hint="eastAsia"/>
+              </w:rPr>
+            </w:pPr>
+            <w:proofErr w:type="spellStart"/>
+            <w:r>
+              <w:t>check</w:t>
+            </w:r>
+            <w:r>
+              <w:rPr>
+                <w:rFonts w:hint="eastAsia"/>
+              </w:rPr>
+              <w:t>_code</w:t>
+            </w:r>
+            <w:proofErr w:type="spellEnd"/>
+          </w:p>
+        </w:tc>
+        <w:tc>
+          <w:tcPr>
+            <w:tcW w:w="1463" w:type="dxa"/>
+          </w:tcPr>
+          <w:p>
+            <w:pPr>
+              <w:rPr>
+                <w:rFonts w:hint="eastAsia"/>
+              </w:rPr>
+            </w:pPr>
+            <w:r>
+              <w:rPr>
+                <w:rFonts w:hint="eastAsia"/>
+              </w:rPr>
+              <w:t>varchar</w:t>
+            </w:r>
+          </w:p>
+        </w:tc>
+        <w:tc>
+          <w:tcPr>
+            <w:tcW w:w="1357" w:type="dxa"/>
+          </w:tcPr>
+          <w:p>
+            <w:pPr>
+              <w:rPr>
+                <w:rFonts w:hint="eastAsia"/>
+              </w:rPr>
+            </w:pPr>
+            <w:r>
+              <w:rPr>
+                <w:rFonts w:hint="eastAsia"/>
+              </w:rPr>
+              <w:t>10</w:t>
+            </w:r>
+          </w:p>
+        </w:tc>
+        <w:tc>
+          <w:tcPr>
+            <w:tcW w:w="1356" w:type="dxa"/>
+          </w:tcPr>
+          <w:p>
+            <w:r>
+              <w:rPr>
+                <w:rFonts w:hint="eastAsia"/>
+              </w:rPr>
+              <w:t>Y</w:t>
+            </w:r>
+          </w:p>
+        </w:tc>
+        <w:tc>
+          <w:tcPr>
+            <w:tcW w:w="1088" w:type="dxa"/>
+          </w:tcPr>
+          <w:p/>
+        </w:tc>
+        <w:tc>
+          <w:tcPr>
+            <w:tcW w:w="1497" w:type="dxa"/>
+          </w:tcPr>
+          <w:p>
+            <w:pPr>
+              <w:rPr>
+                <w:rFonts w:hint="eastAsia"/>
+              </w:rPr>
+            </w:pPr>
+            <w:r>
+              <w:rPr>
+                <w:rFonts w:hint="eastAsia"/>
+              </w:rPr>
+              <w:t>验证</w:t>
+            </w:r>
+            <w:r>
+              <w:rPr>
+                <w:rFonts w:hint="eastAsia"/>
+              </w:rPr>
+              <w:t>c</w:t>
+            </w:r>
+            <w:r>
+              <w:t>ode</w:t>
+            </w:r>
+            <w:r>
+              <w:rPr>
+                <w:rFonts w:hint="eastAsia"/>
+              </w:rPr>
+              <w:t>：如果是问题验证且通过，则</w:t>
+            </w:r>
+            <w:r>
+              <w:rPr>
+                <w:rFonts w:hint="eastAsia"/>
+              </w:rPr>
+              <w:t>code</w:t>
+            </w:r>
+            <w:r>
+              <w:rPr>
+                <w:rFonts w:hint="eastAsia"/>
+              </w:rPr>
+              <w:t>为</w:t>
+            </w:r>
+            <w:r>
+              <w:rPr>
+                <w:rFonts w:hint="eastAsia"/>
+              </w:rPr>
+              <w:t>1</w:t>
+            </w:r>
+            <w:r>
+              <w:rPr>
+                <w:rFonts w:hint="eastAsia"/>
+              </w:rPr>
+              <w:t>；如果是邮箱验证，则为邮箱验证码，通过邮箱验证后再置为</w:t>
+            </w:r>
+            <w:r>
+              <w:rPr>
+                <w:rFonts w:hint="eastAsia"/>
+              </w:rPr>
+              <w:t>1</w:t>
+            </w:r>
+            <w:r>
+              <w:rPr>
+                <w:rFonts w:hint="eastAsia"/>
+              </w:rPr>
+              <w:t>。再修改完密码后，该字段设为</w:t>
+            </w:r>
+            <w:r>
+              <w:rPr>
+                <w:rFonts w:hint="eastAsia"/>
+              </w:rPr>
+              <w:t>null</w:t>
             </w:r>
           </w:p>
         </w:tc>
@@ -1322,6 +1484,79 @@
               <w:rPr>
                 <w:rFonts w:hint="eastAsia"/>
               </w:rPr>
+              <w:t>100</w:t>
+            </w:r>
+          </w:p>
+        </w:tc>
+        <w:tc>
+          <w:tcPr>
+            <w:tcW w:w="1356" w:type="dxa"/>
+          </w:tcPr>
+          <w:p>
+            <w:r>
+              <w:rPr>
+                <w:rFonts w:hint="eastAsia"/>
+              </w:rPr>
+              <w:t>N</w:t>
+            </w:r>
+          </w:p>
+        </w:tc>
+        <w:tc>
+          <w:tcPr>
+            <w:tcW w:w="1088" w:type="dxa"/>
+          </w:tcPr>
+          <w:p/>
+        </w:tc>
+        <w:tc>
+          <w:tcPr>
+            <w:tcW w:w="1497" w:type="dxa"/>
+          </w:tcPr>
+          <w:p>
+            <w:r>
+              <w:rPr>
+                <w:rFonts w:hint="eastAsia"/>
+              </w:rPr>
+              <w:t>密码</w:t>
+            </w:r>
+          </w:p>
+        </w:tc>
+      </w:tr>
+      <w:tr>
+        <w:tc>
+          <w:tcPr>
+            <w:tcW w:w="1535" w:type="dxa"/>
+          </w:tcPr>
+          <w:p>
+            <w:r>
+              <w:rPr>
+                <w:rFonts w:hint="eastAsia"/>
+              </w:rPr>
+              <w:t>name</w:t>
+            </w:r>
+          </w:p>
+        </w:tc>
+        <w:tc>
+          <w:tcPr>
+            <w:tcW w:w="1463" w:type="dxa"/>
+          </w:tcPr>
+          <w:p>
+            <w:r>
+              <w:rPr>
+                <w:rFonts w:hint="eastAsia"/>
+              </w:rPr>
+              <w:t>varchar</w:t>
+            </w:r>
+          </w:p>
+        </w:tc>
+        <w:tc>
+          <w:tcPr>
+            <w:tcW w:w="1357" w:type="dxa"/>
+          </w:tcPr>
+          <w:p>
+            <w:r>
+              <w:rPr>
+                <w:rFonts w:hint="eastAsia"/>
+              </w:rPr>
               <w:t>30</w:t>
             </w:r>
           </w:p>
@@ -1354,22 +1589,22 @@
               <w:rPr>
                 <w:rFonts w:hint="eastAsia"/>
               </w:rPr>
-              <w:t>密码</w:t>
-            </w:r>
-          </w:p>
-        </w:tc>
-      </w:tr>
-      <w:tr>
-        <w:tc>
-          <w:tcPr>
-            <w:tcW w:w="1535" w:type="dxa"/>
-          </w:tcPr>
-          <w:p>
-            <w:r>
-              <w:rPr>
-                <w:rFonts w:hint="eastAsia"/>
-              </w:rPr>
-              <w:t>name</w:t>
+              <w:t>姓名</w:t>
+            </w:r>
+          </w:p>
+        </w:tc>
+      </w:tr>
+      <w:tr>
+        <w:tc>
+          <w:tcPr>
+            <w:tcW w:w="1535" w:type="dxa"/>
+          </w:tcPr>
+          <w:p>
+            <w:r>
+              <w:rPr>
+                <w:rFonts w:hint="eastAsia"/>
+              </w:rPr>
+              <w:t>email</w:t>
             </w:r>
           </w:p>
         </w:tc>
@@ -1408,7 +1643,7 @@
               <w:rPr>
                 <w:rFonts w:hint="eastAsia"/>
               </w:rPr>
-              <w:t>N</w:t>
+              <w:t>Y</w:t>
             </w:r>
           </w:p>
         </w:tc>
@@ -1427,22 +1662,19 @@
               <w:rPr>
                 <w:rFonts w:hint="eastAsia"/>
               </w:rPr>
-              <w:t>姓名</w:t>
-            </w:r>
-          </w:p>
-        </w:tc>
-      </w:tr>
-      <w:tr>
-        <w:tc>
-          <w:tcPr>
-            <w:tcW w:w="1535" w:type="dxa"/>
-          </w:tcPr>
-          <w:p>
-            <w:r>
-              <w:rPr>
-                <w:rFonts w:hint="eastAsia"/>
-              </w:rPr>
-              <w:t>email</w:t>
+              <w:t>电子邮箱</w:t>
+            </w:r>
+          </w:p>
+        </w:tc>
+      </w:tr>
+      <w:tr>
+        <w:tc>
+          <w:tcPr>
+            <w:tcW w:w="1535" w:type="dxa"/>
+          </w:tcPr>
+          <w:p>
+            <w:r>
+              <w:t>phone</w:t>
             </w:r>
           </w:p>
         </w:tc>
@@ -1452,9 +1684,6 @@
           </w:tcPr>
           <w:p>
             <w:r>
-              <w:rPr>
-                <w:rFonts w:hint="eastAsia"/>
-              </w:rPr>
               <w:t>varchar</w:t>
             </w:r>
           </w:p>
@@ -1468,6 +1697,75 @@
               <w:rPr>
                 <w:rFonts w:hint="eastAsia"/>
               </w:rPr>
+              <w:t>20</w:t>
+            </w:r>
+          </w:p>
+        </w:tc>
+        <w:tc>
+          <w:tcPr>
+            <w:tcW w:w="1356" w:type="dxa"/>
+          </w:tcPr>
+          <w:p>
+            <w:r>
+              <w:rPr>
+                <w:rFonts w:hint="eastAsia"/>
+              </w:rPr>
+              <w:t>Y</w:t>
+            </w:r>
+          </w:p>
+        </w:tc>
+        <w:tc>
+          <w:tcPr>
+            <w:tcW w:w="1088" w:type="dxa"/>
+          </w:tcPr>
+          <w:p/>
+        </w:tc>
+        <w:tc>
+          <w:tcPr>
+            <w:tcW w:w="1497" w:type="dxa"/>
+          </w:tcPr>
+          <w:p>
+            <w:r>
+              <w:rPr>
+                <w:rFonts w:hint="eastAsia"/>
+              </w:rPr>
+              <w:t>手机</w:t>
+            </w:r>
+          </w:p>
+        </w:tc>
+      </w:tr>
+      <w:tr>
+        <w:tc>
+          <w:tcPr>
+            <w:tcW w:w="1535" w:type="dxa"/>
+          </w:tcPr>
+          <w:p>
+            <w:proofErr w:type="spellStart"/>
+            <w:r>
+              <w:t>wechat</w:t>
+            </w:r>
+            <w:proofErr w:type="spellEnd"/>
+          </w:p>
+        </w:tc>
+        <w:tc>
+          <w:tcPr>
+            <w:tcW w:w="1463" w:type="dxa"/>
+          </w:tcPr>
+          <w:p>
+            <w:r>
+              <w:t>varchar</w:t>
+            </w:r>
+          </w:p>
+        </w:tc>
+        <w:tc>
+          <w:tcPr>
+            <w:tcW w:w="1357" w:type="dxa"/>
+          </w:tcPr>
+          <w:p>
+            <w:r>
+              <w:rPr>
+                <w:rFonts w:hint="eastAsia"/>
+              </w:rPr>
               <w:t>30</w:t>
             </w:r>
           </w:p>
@@ -1500,74 +1798,7 @@
               <w:rPr>
                 <w:rFonts w:hint="eastAsia"/>
               </w:rPr>
-              <w:t>电子邮箱</w:t>
-            </w:r>
-          </w:p>
-        </w:tc>
-      </w:tr>
-      <w:tr>
-        <w:tc>
-          <w:tcPr>
-            <w:tcW w:w="1535" w:type="dxa"/>
-          </w:tcPr>
-          <w:p>
-            <w:r>
-              <w:t>phone</w:t>
-            </w:r>
-          </w:p>
-        </w:tc>
-        <w:tc>
-          <w:tcPr>
-            <w:tcW w:w="1463" w:type="dxa"/>
-          </w:tcPr>
-          <w:p>
-            <w:r>
-              <w:t>varchar</w:t>
-            </w:r>
-          </w:p>
-        </w:tc>
-        <w:tc>
-          <w:tcPr>
-            <w:tcW w:w="1357" w:type="dxa"/>
-          </w:tcPr>
-          <w:p>
-            <w:r>
-              <w:rPr>
-                <w:rFonts w:hint="eastAsia"/>
-              </w:rPr>
-              <w:t>20</w:t>
-            </w:r>
-          </w:p>
-        </w:tc>
-        <w:tc>
-          <w:tcPr>
-            <w:tcW w:w="1356" w:type="dxa"/>
-          </w:tcPr>
-          <w:p>
-            <w:r>
-              <w:rPr>
-                <w:rFonts w:hint="eastAsia"/>
-              </w:rPr>
-              <w:t>Y</w:t>
-            </w:r>
-          </w:p>
-        </w:tc>
-        <w:tc>
-          <w:tcPr>
-            <w:tcW w:w="1088" w:type="dxa"/>
-          </w:tcPr>
-          <w:p/>
-        </w:tc>
-        <w:tc>
-          <w:tcPr>
-            <w:tcW w:w="1497" w:type="dxa"/>
-          </w:tcPr>
-          <w:p>
-            <w:r>
-              <w:rPr>
-                <w:rFonts w:hint="eastAsia"/>
-              </w:rPr>
-              <w:t>手机</w:t>
+              <w:t>微信号</w:t>
             </w:r>
           </w:p>
         </w:tc>
@@ -1580,75 +1811,7 @@
           <w:p>
             <w:proofErr w:type="spellStart"/>
             <w:r>
-              <w:t>wechat</w:t>
-            </w:r>
-            <w:proofErr w:type="spellEnd"/>
-          </w:p>
-        </w:tc>
-        <w:tc>
-          <w:tcPr>
-            <w:tcW w:w="1463" w:type="dxa"/>
-          </w:tcPr>
-          <w:p>
-            <w:r>
-              <w:t>varchar</w:t>
-            </w:r>
-          </w:p>
-        </w:tc>
-        <w:tc>
-          <w:tcPr>
-            <w:tcW w:w="1357" w:type="dxa"/>
-          </w:tcPr>
-          <w:p>
-            <w:r>
-              <w:rPr>
-                <w:rFonts w:hint="eastAsia"/>
-              </w:rPr>
-              <w:t>30</w:t>
-            </w:r>
-          </w:p>
-        </w:tc>
-        <w:tc>
-          <w:tcPr>
-            <w:tcW w:w="1356" w:type="dxa"/>
-          </w:tcPr>
-          <w:p>
-            <w:r>
-              <w:rPr>
-                <w:rFonts w:hint="eastAsia"/>
-              </w:rPr>
-              <w:t>Y</w:t>
-            </w:r>
-          </w:p>
-        </w:tc>
-        <w:tc>
-          <w:tcPr>
-            <w:tcW w:w="1088" w:type="dxa"/>
-          </w:tcPr>
-          <w:p/>
-        </w:tc>
-        <w:tc>
-          <w:tcPr>
-            <w:tcW w:w="1497" w:type="dxa"/>
-          </w:tcPr>
-          <w:p>
-            <w:r>
-              <w:rPr>
-                <w:rFonts w:hint="eastAsia"/>
-              </w:rPr>
-              <w:t>微信号</w:t>
-            </w:r>
-          </w:p>
-        </w:tc>
-      </w:tr>
-      <w:tr>
-        <w:tc>
-          <w:tcPr>
-            <w:tcW w:w="1535" w:type="dxa"/>
-          </w:tcPr>
-          <w:p>
-            <w:proofErr w:type="spellStart"/>
-            <w:r>
+              <w:lastRenderedPageBreak/>
               <w:t>qq</w:t>
             </w:r>
             <w:proofErr w:type="spellEnd"/>
@@ -2795,6 +2958,76 @@
           </w:tcPr>
           <w:p>
             <w:r>
+              <w:t>100</w:t>
+            </w:r>
+          </w:p>
+        </w:tc>
+        <w:tc>
+          <w:tcPr>
+            <w:tcW w:w="1559" w:type="dxa"/>
+          </w:tcPr>
+          <w:p>
+            <w:r>
+              <w:t>N</w:t>
+            </w:r>
+          </w:p>
+        </w:tc>
+        <w:tc>
+          <w:tcPr>
+            <w:tcW w:w="1134" w:type="dxa"/>
+          </w:tcPr>
+          <w:p/>
+        </w:tc>
+        <w:tc>
+          <w:tcPr>
+            <w:tcW w:w="1922" w:type="dxa"/>
+          </w:tcPr>
+          <w:p>
+            <w:r>
+              <w:rPr>
+                <w:rFonts w:hint="eastAsia"/>
+              </w:rPr>
+              <w:t>助教密码</w:t>
+            </w:r>
+          </w:p>
+        </w:tc>
+      </w:tr>
+      <w:tr>
+        <w:tc>
+          <w:tcPr>
+            <w:tcW w:w="1535" w:type="dxa"/>
+          </w:tcPr>
+          <w:p>
+            <w:r>
+              <w:rPr>
+                <w:rFonts w:hint="eastAsia"/>
+              </w:rPr>
+              <w:t>name</w:t>
+            </w:r>
+          </w:p>
+        </w:tc>
+        <w:tc>
+          <w:tcPr>
+            <w:tcW w:w="1012" w:type="dxa"/>
+          </w:tcPr>
+          <w:p>
+            <w:r>
+              <w:rPr>
+                <w:rFonts w:hint="eastAsia"/>
+              </w:rPr>
+              <w:t>varchar</w:t>
+            </w:r>
+          </w:p>
+        </w:tc>
+        <w:tc>
+          <w:tcPr>
+            <w:tcW w:w="1134" w:type="dxa"/>
+          </w:tcPr>
+          <w:p>
+            <w:r>
+              <w:rPr>
+                <w:rFonts w:hint="eastAsia"/>
+              </w:rPr>
               <w:t>30</w:t>
             </w:r>
           </w:p>
@@ -2805,6 +3038,9 @@
           </w:tcPr>
           <w:p>
             <w:r>
+              <w:rPr>
+                <w:rFonts w:hint="eastAsia"/>
+              </w:rPr>
               <w:t>N</w:t>
             </w:r>
           </w:p>
@@ -2820,11 +3056,16 @@
             <w:tcW w:w="1922" w:type="dxa"/>
           </w:tcPr>
           <w:p>
-            <w:r>
-              <w:rPr>
-                <w:rFonts w:hint="eastAsia"/>
-              </w:rPr>
-              <w:t>助教密码</w:t>
+            <w:pPr>
+              <w:rPr>
+                <w:rFonts w:hint="eastAsia"/>
+              </w:rPr>
+            </w:pPr>
+            <w:r>
+              <w:rPr>
+                <w:rFonts w:hint="eastAsia"/>
+              </w:rPr>
+              <w:t>助教名字</w:t>
             </w:r>
           </w:p>
         </w:tc>
@@ -3745,7 +3986,6 @@
               <w:rPr>
                 <w:rFonts w:hint="eastAsia"/>
               </w:rPr>
-              <w:lastRenderedPageBreak/>
               <w:t>post_id</w:t>
             </w:r>
             <w:proofErr w:type="spellEnd"/>
@@ -4690,10 +4930,7 @@
         </w:tc>
       </w:tr>
     </w:tbl>
-    <w:p>
-      <w:bookmarkStart w:id="4" w:name="_GoBack"/>
-      <w:bookmarkEnd w:id="4"/>
-    </w:p>
+    <w:p/>
     <w:p/>
     <w:p/>
     <w:p/>
@@ -4709,6 +4946,7 @@
       </w:pPr>
       <w:proofErr w:type="spellStart"/>
       <w:r>
+        <w:lastRenderedPageBreak/>
         <w:t>reply_post</w:t>
       </w:r>
       <w:proofErr w:type="spellEnd"/>
@@ -6281,6 +6519,7 @@
               <w:rPr>
                 <w:rFonts w:hint="eastAsia"/>
               </w:rPr>
+              <w:lastRenderedPageBreak/>
               <w:t>title</w:t>
             </w:r>
           </w:p>
@@ -6714,8 +6953,8 @@
             <w:tcW w:w="1535" w:type="dxa"/>
           </w:tcPr>
           <w:p>
-            <w:bookmarkStart w:id="5" w:name="OLE_LINK3"/>
-            <w:bookmarkStart w:id="6" w:name="OLE_LINK4"/>
+            <w:bookmarkStart w:id="4" w:name="OLE_LINK3"/>
+            <w:bookmarkStart w:id="5" w:name="OLE_LINK4"/>
             <w:proofErr w:type="spellStart"/>
             <w:r>
               <w:rPr>
@@ -6723,8 +6962,8 @@
               </w:rPr>
               <w:t>ques_finish</w:t>
             </w:r>
+            <w:bookmarkEnd w:id="4"/>
             <w:bookmarkEnd w:id="5"/>
-            <w:bookmarkEnd w:id="6"/>
             <w:proofErr w:type="spellEnd"/>
           </w:p>
         </w:tc>
@@ -7100,13 +7339,13 @@
             <w:tcW w:w="1535" w:type="dxa"/>
           </w:tcPr>
           <w:p>
-            <w:bookmarkStart w:id="7" w:name="OLE_LINK18"/>
-            <w:bookmarkStart w:id="8" w:name="OLE_LINK19"/>
+            <w:bookmarkStart w:id="6" w:name="OLE_LINK18"/>
+            <w:bookmarkStart w:id="7" w:name="OLE_LINK19"/>
             <w:r>
               <w:t>attachment</w:t>
             </w:r>
+            <w:bookmarkEnd w:id="6"/>
             <w:bookmarkEnd w:id="7"/>
-            <w:bookmarkEnd w:id="8"/>
           </w:p>
         </w:tc>
         <w:tc>
@@ -7863,67 +8102,8 @@
             <w:tcW w:w="1535" w:type="dxa"/>
           </w:tcPr>
           <w:p>
-            <w:proofErr w:type="spellStart"/>
-            <w:r>
-              <w:t>member_num</w:t>
-            </w:r>
-            <w:proofErr w:type="spellEnd"/>
-          </w:p>
-        </w:tc>
-        <w:tc>
-          <w:tcPr>
-            <w:tcW w:w="1012" w:type="dxa"/>
-          </w:tcPr>
-          <w:p>
-            <w:proofErr w:type="spellStart"/>
-            <w:r>
-              <w:t>int</w:t>
-            </w:r>
-            <w:proofErr w:type="spellEnd"/>
-          </w:p>
-        </w:tc>
-        <w:tc>
-          <w:tcPr>
-            <w:tcW w:w="1134" w:type="dxa"/>
-          </w:tcPr>
-          <w:p/>
-        </w:tc>
-        <w:tc>
-          <w:tcPr>
-            <w:tcW w:w="1559" w:type="dxa"/>
-          </w:tcPr>
-          <w:p>
-            <w:r>
-              <w:t>N</w:t>
-            </w:r>
-          </w:p>
-        </w:tc>
-        <w:tc>
-          <w:tcPr>
-            <w:tcW w:w="1134" w:type="dxa"/>
-          </w:tcPr>
-          <w:p/>
-        </w:tc>
-        <w:tc>
-          <w:tcPr>
-            <w:tcW w:w="1922" w:type="dxa"/>
-          </w:tcPr>
-          <w:p>
-            <w:r>
-              <w:rPr>
-                <w:rFonts w:hint="eastAsia"/>
-              </w:rPr>
-              <w:t>小组成员数量</w:t>
-            </w:r>
-          </w:p>
-        </w:tc>
-      </w:tr>
-      <w:tr>
-        <w:tc>
-          <w:tcPr>
-            <w:tcW w:w="1535" w:type="dxa"/>
-          </w:tcPr>
-          <w:p>
+            <w:bookmarkStart w:id="8" w:name="_GoBack"/>
+            <w:bookmarkEnd w:id="8"/>
             <w:proofErr w:type="spellStart"/>
             <w:r>
               <w:t>group_name</w:t>
@@ -8466,7 +8646,6 @@
           <w:p>
             <w:proofErr w:type="spellStart"/>
             <w:r>
-              <w:lastRenderedPageBreak/>
               <w:t>teacher_id</w:t>
             </w:r>
             <w:proofErr w:type="spellEnd"/>
@@ -9747,13 +9926,7 @@
           <w:p>
             <w:proofErr w:type="spellStart"/>
             <w:r>
-              <w:rPr>
-                <w:rFonts w:hint="eastAsia"/>
-              </w:rPr>
-              <w:t>class</w:t>
-            </w:r>
-            <w:r>
-              <w:t>_id</w:t>
+              <w:t>teacher_id</w:t>
             </w:r>
             <w:proofErr w:type="spellEnd"/>
           </w:p>
@@ -9763,23 +9936,18 @@
             <w:tcW w:w="1012" w:type="dxa"/>
           </w:tcPr>
           <w:p>
-            <w:proofErr w:type="spellStart"/>
-            <w:r>
-              <w:t>bigint</w:t>
-            </w:r>
-            <w:proofErr w:type="spellEnd"/>
-          </w:p>
-        </w:tc>
-        <w:tc>
-          <w:tcPr>
-            <w:tcW w:w="1134" w:type="dxa"/>
-          </w:tcPr>
-          <w:p>
-            <w:r>
-              <w:rPr>
-                <w:rFonts w:hint="eastAsia"/>
-              </w:rPr>
-              <w:t>20</w:t>
+            <w:r>
+              <w:t>varchar</w:t>
+            </w:r>
+          </w:p>
+        </w:tc>
+        <w:tc>
+          <w:tcPr>
+            <w:tcW w:w="1134" w:type="dxa"/>
+          </w:tcPr>
+          <w:p>
+            <w:r>
+              <w:t>30</w:t>
             </w:r>
           </w:p>
         </w:tc>
@@ -9811,7 +9979,13 @@
               <w:rPr>
                 <w:rFonts w:hint="eastAsia"/>
               </w:rPr>
-              <w:t>对应班级</w:t>
+              <w:t>对应</w:t>
+            </w:r>
+            <w:r>
+              <w:rPr>
+                <w:rFonts w:hint="eastAsia"/>
+              </w:rPr>
+              <w:t>教师</w:t>
             </w:r>
             <w:r>
               <w:rPr>
@@ -9824,7 +9998,13 @@
       </w:tr>
     </w:tbl>
     <w:p/>
-    <w:p/>
+    <w:p>
+      <w:pPr>
+        <w:rPr>
+          <w:rFonts w:hint="eastAsia"/>
+        </w:rPr>
+      </w:pPr>
+    </w:p>
     <w:p/>
     <w:p>
       <w:pPr>
@@ -9873,6 +10053,7 @@
               <w:rPr>
                 <w:rFonts w:hint="eastAsia"/>
               </w:rPr>
+              <w:lastRenderedPageBreak/>
               <w:t>字段名</w:t>
             </w:r>
           </w:p>
@@ -10290,7 +10471,6 @@
           <w:p>
             <w:proofErr w:type="spellStart"/>
             <w:r>
-              <w:lastRenderedPageBreak/>
               <w:t>mail_id</w:t>
             </w:r>
             <w:proofErr w:type="spellEnd"/>
@@ -11528,7 +11708,7 @@
     </w:rPrDefault>
     <w:pPrDefault/>
   </w:docDefaults>
-  <w:latentStyles w:defLockedState="0" w:defUIPriority="99" w:defSemiHidden="0" w:defUnhideWhenUsed="0" w:defQFormat="0" w:count="381">
+  <w:latentStyles w:defLockedState="0" w:defUIPriority="99" w:defSemiHidden="0" w:defUnhideWhenUsed="0" w:defQFormat="0" w:count="371">
     <w:lsdException w:name="Normal" w:uiPriority="0" w:qFormat="1"/>
     <w:lsdException w:name="heading 1" w:uiPriority="9" w:qFormat="1"/>
     <w:lsdException w:name="heading 2" w:semiHidden="1" w:uiPriority="9" w:unhideWhenUsed="1" w:qFormat="1"/>
@@ -11900,7 +12080,6 @@
     <w:lsdException w:name="List Table 5 Dark Accent 6" w:uiPriority="50"/>
     <w:lsdException w:name="List Table 6 Colorful Accent 6" w:uiPriority="51"/>
     <w:lsdException w:name="List Table 7 Colorful Accent 6" w:uiPriority="52"/>
-    <w:lsdException w:name="Mention" w:semiHidden="1" w:unhideWhenUsed="1"/>
   </w:latentStyles>
   <w:style w:type="paragraph" w:default="1" w:styleId="a">
     <w:name w:val="Normal"/>
@@ -11943,7 +12122,6 @@
     <w:uiPriority w:val="39"/>
     <w:rsid w:val="00EA7182"/>
     <w:tblPr>
-      <w:tblInd w:w="0" w:type="dxa"/>
       <w:tblBorders>
         <w:top w:val="single" w:sz="4" w:space="0" w:color="auto"/>
         <w:left w:val="single" w:sz="4" w:space="0" w:color="auto"/>
@@ -11952,12 +12130,6 @@
         <w:insideH w:val="single" w:sz="4" w:space="0" w:color="auto"/>
         <w:insideV w:val="single" w:sz="4" w:space="0" w:color="auto"/>
       </w:tblBorders>
-      <w:tblCellMar>
-        <w:top w:w="0" w:type="dxa"/>
-        <w:left w:w="108" w:type="dxa"/>
-        <w:bottom w:w="0" w:type="dxa"/>
-        <w:right w:w="108" w:type="dxa"/>
-      </w:tblCellMar>
     </w:tblPr>
   </w:style>
 </w:styles>

</xml_diff>

<commit_message>
completed homework of student side.TODO:Group posts and homewokr of teacher side,Mail modules and info modification
</commit_message>
<xml_diff>
--- a/sql/数据表字典 .docx
+++ b/sql/数据表字典 .docx
@@ -1,6 +1,6 @@
 
 <file path=word/document.xml><?xml version="1.0" encoding="utf-8"?>
-<w:document xmlns:wpc="http://schemas.microsoft.com/office/word/2010/wordprocessingCanvas" xmlns:mo="http://schemas.microsoft.com/office/mac/office/2008/main" xmlns:mc="http://schemas.openxmlformats.org/markup-compatibility/2006" xmlns:mv="urn:schemas-microsoft-com:mac:vml" xmlns:o="urn:schemas-microsoft-com:office:office" xmlns:r="http://schemas.openxmlformats.org/officeDocument/2006/relationships" xmlns:m="http://schemas.openxmlformats.org/officeDocument/2006/math" xmlns:v="urn:schemas-microsoft-com:vml" xmlns:wp14="http://schemas.microsoft.com/office/word/2010/wordprocessingDrawing" xmlns:wp="http://schemas.openxmlformats.org/drawingml/2006/wordprocessingDrawing" xmlns:w10="urn:schemas-microsoft-com:office:word" xmlns:w="http://schemas.openxmlformats.org/wordprocessingml/2006/main" xmlns:w14="http://schemas.microsoft.com/office/word/2010/wordml" xmlns:w15="http://schemas.microsoft.com/office/word/2012/wordml" xmlns:wpg="http://schemas.microsoft.com/office/word/2010/wordprocessingGroup" xmlns:wpi="http://schemas.microsoft.com/office/word/2010/wordprocessingInk" xmlns:wne="http://schemas.microsoft.com/office/word/2006/wordml" xmlns:wps="http://schemas.microsoft.com/office/word/2010/wordprocessingShape" mc:Ignorable="w14 w15 wp14">
+<w:document xmlns:wpc="http://schemas.microsoft.com/office/word/2010/wordprocessingCanvas" xmlns:mc="http://schemas.openxmlformats.org/markup-compatibility/2006" xmlns:o="urn:schemas-microsoft-com:office:office" xmlns:r="http://schemas.openxmlformats.org/officeDocument/2006/relationships" xmlns:m="http://schemas.openxmlformats.org/officeDocument/2006/math" xmlns:v="urn:schemas-microsoft-com:vml" xmlns:wp14="http://schemas.microsoft.com/office/word/2010/wordprocessingDrawing" xmlns:wp="http://schemas.openxmlformats.org/drawingml/2006/wordprocessingDrawing" xmlns:w10="urn:schemas-microsoft-com:office:word" xmlns:w="http://schemas.openxmlformats.org/wordprocessingml/2006/main" xmlns:w14="http://schemas.microsoft.com/office/word/2010/wordml" xmlns:w15="http://schemas.microsoft.com/office/word/2012/wordml" xmlns:wpg="http://schemas.microsoft.com/office/word/2010/wordprocessingGroup" xmlns:wpi="http://schemas.microsoft.com/office/word/2010/wordprocessingInk" xmlns:wne="http://schemas.microsoft.com/office/word/2006/wordml" xmlns:wps="http://schemas.microsoft.com/office/word/2010/wordprocessingShape" mc:Ignorable="w14 w15 wp14">
   <w:body>
     <w:p>
       <w:pPr>
@@ -3947,6 +3947,24 @@
               </w:rPr>
               <w:t>为帖子资源</w:t>
             </w:r>
+            <w:r>
+              <w:rPr>
+                <w:rFonts w:hint="eastAsia"/>
+              </w:rPr>
+              <w:t>，</w:t>
+            </w:r>
+            <w:r>
+              <w:rPr>
+                <w:rFonts w:hint="eastAsia"/>
+              </w:rPr>
+              <w:t>2</w:t>
+            </w:r>
+            <w:r>
+              <w:rPr>
+                <w:rFonts w:hint="eastAsia"/>
+              </w:rPr>
+              <w:t>为作业附件</w:t>
+            </w:r>
           </w:p>
         </w:tc>
       </w:tr>
@@ -4921,7 +4939,6 @@
       </w:pPr>
       <w:proofErr w:type="spellStart"/>
       <w:r>
-        <w:lastRenderedPageBreak/>
         <w:t>reply_post</w:t>
       </w:r>
       <w:proofErr w:type="spellEnd"/>
@@ -6402,6 +6419,7 @@
           <w:p>
             <w:proofErr w:type="spellStart"/>
             <w:r>
+              <w:lastRenderedPageBreak/>
               <w:t>ques</w:t>
             </w:r>
             <w:r>
@@ -6494,7 +6512,6 @@
               <w:rPr>
                 <w:rFonts w:hint="eastAsia"/>
               </w:rPr>
-              <w:lastRenderedPageBreak/>
               <w:t>title</w:t>
             </w:r>
           </w:p>
@@ -7314,443 +7331,470 @@
             <w:tcW w:w="1535" w:type="dxa"/>
           </w:tcPr>
           <w:p>
-            <w:bookmarkStart w:id="6" w:name="OLE_LINK18"/>
-            <w:bookmarkStart w:id="7" w:name="OLE_LINK19"/>
-            <w:r>
-              <w:t>attachment</w:t>
-            </w:r>
+            <w:proofErr w:type="spellStart"/>
+            <w:r>
+              <w:t>resrc_id</w:t>
+            </w:r>
+            <w:proofErr w:type="spellEnd"/>
+          </w:p>
+        </w:tc>
+        <w:tc>
+          <w:tcPr>
+            <w:tcW w:w="1012" w:type="dxa"/>
+          </w:tcPr>
+          <w:p>
+            <w:proofErr w:type="spellStart"/>
+            <w:r>
+              <w:t>bigint</w:t>
+            </w:r>
+            <w:proofErr w:type="spellEnd"/>
+          </w:p>
+        </w:tc>
+        <w:tc>
+          <w:tcPr>
+            <w:tcW w:w="1134" w:type="dxa"/>
+          </w:tcPr>
+          <w:p/>
+        </w:tc>
+        <w:tc>
+          <w:tcPr>
+            <w:tcW w:w="1559" w:type="dxa"/>
+          </w:tcPr>
+          <w:p>
+            <w:r>
+              <w:rPr>
+                <w:rFonts w:hint="eastAsia"/>
+              </w:rPr>
+              <w:t>Y</w:t>
+            </w:r>
+            <w:r>
+              <w:rPr>
+                <w:rFonts w:hint="eastAsia"/>
+              </w:rPr>
+              <w:t>（与</w:t>
+            </w:r>
+            <w:r>
+              <w:rPr>
+                <w:rFonts w:hint="eastAsia"/>
+              </w:rPr>
+              <w:t>content</w:t>
+            </w:r>
+            <w:r>
+              <w:rPr>
+                <w:rFonts w:hint="eastAsia"/>
+              </w:rPr>
+              <w:t>不能同时为空）</w:t>
+            </w:r>
+          </w:p>
+        </w:tc>
+        <w:tc>
+          <w:tcPr>
+            <w:tcW w:w="1134" w:type="dxa"/>
+          </w:tcPr>
+          <w:p/>
+        </w:tc>
+        <w:tc>
+          <w:tcPr>
+            <w:tcW w:w="1922" w:type="dxa"/>
+          </w:tcPr>
+          <w:p>
+            <w:r>
+              <w:rPr>
+                <w:rFonts w:hint="eastAsia"/>
+              </w:rPr>
+              <w:t>资源</w:t>
+            </w:r>
+            <w:r>
+              <w:rPr>
+                <w:rFonts w:hint="eastAsia"/>
+              </w:rPr>
+              <w:t>id</w:t>
+            </w:r>
+          </w:p>
+        </w:tc>
+      </w:tr>
+      <w:tr>
+        <w:tc>
+          <w:tcPr>
+            <w:tcW w:w="1535" w:type="dxa"/>
+          </w:tcPr>
+          <w:p>
+            <w:r>
+              <w:t>content</w:t>
+            </w:r>
+          </w:p>
+        </w:tc>
+        <w:tc>
+          <w:tcPr>
+            <w:tcW w:w="1012" w:type="dxa"/>
+          </w:tcPr>
+          <w:p>
+            <w:r>
+              <w:t>text</w:t>
+            </w:r>
+          </w:p>
+        </w:tc>
+        <w:tc>
+          <w:tcPr>
+            <w:tcW w:w="1134" w:type="dxa"/>
+          </w:tcPr>
+          <w:p/>
+        </w:tc>
+        <w:tc>
+          <w:tcPr>
+            <w:tcW w:w="1559" w:type="dxa"/>
+          </w:tcPr>
+          <w:p>
+            <w:r>
+              <w:rPr>
+                <w:rFonts w:hint="eastAsia"/>
+              </w:rPr>
+              <w:t>Y</w:t>
+            </w:r>
+          </w:p>
+        </w:tc>
+        <w:tc>
+          <w:tcPr>
+            <w:tcW w:w="1134" w:type="dxa"/>
+          </w:tcPr>
+          <w:p/>
+        </w:tc>
+        <w:tc>
+          <w:tcPr>
+            <w:tcW w:w="1922" w:type="dxa"/>
+          </w:tcPr>
+          <w:p>
+            <w:r>
+              <w:rPr>
+                <w:rFonts w:hint="eastAsia"/>
+              </w:rPr>
+              <w:t>提交的文本内容</w:t>
+            </w:r>
+          </w:p>
+        </w:tc>
+      </w:tr>
+      <w:tr>
+        <w:tc>
+          <w:tcPr>
+            <w:tcW w:w="1535" w:type="dxa"/>
+          </w:tcPr>
+          <w:p>
+            <w:r>
+              <w:t>reply</w:t>
+            </w:r>
+          </w:p>
+        </w:tc>
+        <w:tc>
+          <w:tcPr>
+            <w:tcW w:w="1012" w:type="dxa"/>
+          </w:tcPr>
+          <w:p>
+            <w:r>
+              <w:t>text</w:t>
+            </w:r>
+          </w:p>
+        </w:tc>
+        <w:tc>
+          <w:tcPr>
+            <w:tcW w:w="1134" w:type="dxa"/>
+          </w:tcPr>
+          <w:p/>
+        </w:tc>
+        <w:tc>
+          <w:tcPr>
+            <w:tcW w:w="1559" w:type="dxa"/>
+          </w:tcPr>
+          <w:p>
+            <w:r>
+              <w:rPr>
+                <w:rFonts w:hint="eastAsia"/>
+              </w:rPr>
+              <w:t>Y</w:t>
+            </w:r>
+          </w:p>
+        </w:tc>
+        <w:tc>
+          <w:tcPr>
+            <w:tcW w:w="1134" w:type="dxa"/>
+          </w:tcPr>
+          <w:p/>
+        </w:tc>
+        <w:tc>
+          <w:tcPr>
+            <w:tcW w:w="1922" w:type="dxa"/>
+          </w:tcPr>
+          <w:p>
+            <w:r>
+              <w:rPr>
+                <w:rFonts w:hint="eastAsia"/>
+              </w:rPr>
+              <w:t>教师的点评</w:t>
+            </w:r>
+          </w:p>
+        </w:tc>
+      </w:tr>
+      <w:tr>
+        <w:tc>
+          <w:tcPr>
+            <w:tcW w:w="1535" w:type="dxa"/>
+          </w:tcPr>
+          <w:p>
+            <w:r>
+              <w:t>score</w:t>
+            </w:r>
+          </w:p>
+        </w:tc>
+        <w:tc>
+          <w:tcPr>
+            <w:tcW w:w="1012" w:type="dxa"/>
+          </w:tcPr>
+          <w:p>
+            <w:proofErr w:type="spellStart"/>
+            <w:r>
+              <w:rPr>
+                <w:rFonts w:hint="eastAsia"/>
+              </w:rPr>
+              <w:t>int</w:t>
+            </w:r>
+            <w:proofErr w:type="spellEnd"/>
+          </w:p>
+        </w:tc>
+        <w:tc>
+          <w:tcPr>
+            <w:tcW w:w="1134" w:type="dxa"/>
+          </w:tcPr>
+          <w:p>
+            <w:r>
+              <w:rPr>
+                <w:rFonts w:hint="eastAsia"/>
+              </w:rPr>
+              <w:t>11</w:t>
+            </w:r>
+          </w:p>
+        </w:tc>
+        <w:tc>
+          <w:tcPr>
+            <w:tcW w:w="1559" w:type="dxa"/>
+          </w:tcPr>
+          <w:p>
+            <w:r>
+              <w:rPr>
+                <w:rFonts w:hint="eastAsia"/>
+              </w:rPr>
+              <w:t>Y</w:t>
+            </w:r>
+          </w:p>
+        </w:tc>
+        <w:tc>
+          <w:tcPr>
+            <w:tcW w:w="1134" w:type="dxa"/>
+          </w:tcPr>
+          <w:p/>
+        </w:tc>
+        <w:tc>
+          <w:tcPr>
+            <w:tcW w:w="1922" w:type="dxa"/>
+          </w:tcPr>
+          <w:p>
+            <w:r>
+              <w:rPr>
+                <w:rFonts w:hint="eastAsia"/>
+              </w:rPr>
+              <w:t>得分</w:t>
+            </w:r>
+          </w:p>
+        </w:tc>
+      </w:tr>
+      <w:tr>
+        <w:tc>
+          <w:tcPr>
+            <w:tcW w:w="1535" w:type="dxa"/>
+          </w:tcPr>
+          <w:p>
+            <w:proofErr w:type="spellStart"/>
+            <w:r>
+              <w:rPr>
+                <w:rFonts w:hint="eastAsia"/>
+              </w:rPr>
+              <w:t>uploader_id</w:t>
+            </w:r>
+            <w:proofErr w:type="spellEnd"/>
+          </w:p>
+        </w:tc>
+        <w:tc>
+          <w:tcPr>
+            <w:tcW w:w="1012" w:type="dxa"/>
+          </w:tcPr>
+          <w:p>
+            <w:r>
+              <w:rPr>
+                <w:rFonts w:hint="eastAsia"/>
+              </w:rPr>
+              <w:t>varchar</w:t>
+            </w:r>
+          </w:p>
+        </w:tc>
+        <w:tc>
+          <w:tcPr>
+            <w:tcW w:w="1134" w:type="dxa"/>
+          </w:tcPr>
+          <w:p>
+            <w:r>
+              <w:rPr>
+                <w:rFonts w:hint="eastAsia"/>
+              </w:rPr>
+              <w:t>20</w:t>
+            </w:r>
+          </w:p>
+        </w:tc>
+        <w:tc>
+          <w:tcPr>
+            <w:tcW w:w="1559" w:type="dxa"/>
+          </w:tcPr>
+          <w:p>
+            <w:r>
+              <w:rPr>
+                <w:rFonts w:hint="eastAsia"/>
+              </w:rPr>
+              <w:t>N</w:t>
+            </w:r>
+          </w:p>
+        </w:tc>
+        <w:tc>
+          <w:tcPr>
+            <w:tcW w:w="1134" w:type="dxa"/>
+          </w:tcPr>
+          <w:p/>
+        </w:tc>
+        <w:tc>
+          <w:tcPr>
+            <w:tcW w:w="1922" w:type="dxa"/>
+          </w:tcPr>
+          <w:p>
+            <w:r>
+              <w:rPr>
+                <w:rFonts w:hint="eastAsia"/>
+              </w:rPr>
+              <w:t>提交者学号</w:t>
+            </w:r>
+          </w:p>
+        </w:tc>
+      </w:tr>
+      <w:tr>
+        <w:tc>
+          <w:tcPr>
+            <w:tcW w:w="1535" w:type="dxa"/>
+          </w:tcPr>
+          <w:p>
+            <w:pPr>
+              <w:rPr>
+                <w:rFonts w:hint="eastAsia"/>
+              </w:rPr>
+            </w:pPr>
+            <w:r>
+              <w:rPr>
+                <w:rFonts w:hint="eastAsia"/>
+              </w:rPr>
+              <w:t>finish</w:t>
+            </w:r>
+          </w:p>
+        </w:tc>
+        <w:tc>
+          <w:tcPr>
+            <w:tcW w:w="1012" w:type="dxa"/>
+          </w:tcPr>
+          <w:p>
+            <w:pPr>
+              <w:rPr>
+                <w:rFonts w:hint="eastAsia"/>
+              </w:rPr>
+            </w:pPr>
+            <w:r>
+              <w:rPr>
+                <w:rFonts w:hint="eastAsia"/>
+              </w:rPr>
+              <w:t>varchar</w:t>
+            </w:r>
+          </w:p>
+        </w:tc>
+        <w:tc>
+          <w:tcPr>
+            <w:tcW w:w="1134" w:type="dxa"/>
+          </w:tcPr>
+          <w:p>
+            <w:pPr>
+              <w:rPr>
+                <w:rFonts w:hint="eastAsia"/>
+              </w:rPr>
+            </w:pPr>
+            <w:r>
+              <w:rPr>
+                <w:rFonts w:hint="eastAsia"/>
+              </w:rPr>
+              <w:t>1</w:t>
+            </w:r>
+          </w:p>
+        </w:tc>
+        <w:tc>
+          <w:tcPr>
+            <w:tcW w:w="1559" w:type="dxa"/>
+          </w:tcPr>
+          <w:p>
+            <w:pPr>
+              <w:rPr>
+                <w:rFonts w:hint="eastAsia"/>
+              </w:rPr>
+            </w:pPr>
+            <w:r>
+              <w:rPr>
+                <w:rFonts w:hint="eastAsia"/>
+              </w:rPr>
+              <w:t>N</w:t>
+            </w:r>
+          </w:p>
+        </w:tc>
+        <w:tc>
+          <w:tcPr>
+            <w:tcW w:w="1134" w:type="dxa"/>
+          </w:tcPr>
+          <w:p/>
+        </w:tc>
+        <w:tc>
+          <w:tcPr>
+            <w:tcW w:w="1922" w:type="dxa"/>
+          </w:tcPr>
+          <w:p>
+            <w:pPr>
+              <w:rPr>
+                <w:rFonts w:hint="eastAsia"/>
+              </w:rPr>
+            </w:pPr>
+            <w:r>
+              <w:rPr>
+                <w:rFonts w:hint="eastAsia"/>
+              </w:rPr>
+              <w:t>0</w:t>
+            </w:r>
+            <w:r>
+              <w:rPr>
+                <w:rFonts w:hint="eastAsia"/>
+              </w:rPr>
+              <w:t>为未批改，</w:t>
+            </w:r>
+            <w:r>
+              <w:rPr>
+                <w:rFonts w:hint="eastAsia"/>
+              </w:rPr>
+              <w:t>1</w:t>
+            </w:r>
+            <w:r>
+              <w:rPr>
+                <w:rFonts w:hint="eastAsia"/>
+              </w:rPr>
+              <w:t>为已批改</w:t>
+            </w:r>
+            <w:bookmarkStart w:id="6" w:name="_GoBack"/>
             <w:bookmarkEnd w:id="6"/>
-            <w:bookmarkEnd w:id="7"/>
-          </w:p>
-        </w:tc>
-        <w:tc>
-          <w:tcPr>
-            <w:tcW w:w="1012" w:type="dxa"/>
-          </w:tcPr>
-          <w:p>
-            <w:r>
-              <w:t>text</w:t>
-            </w:r>
-          </w:p>
-        </w:tc>
-        <w:tc>
-          <w:tcPr>
-            <w:tcW w:w="1134" w:type="dxa"/>
-          </w:tcPr>
-          <w:p/>
-        </w:tc>
-        <w:tc>
-          <w:tcPr>
-            <w:tcW w:w="1559" w:type="dxa"/>
-          </w:tcPr>
-          <w:p>
-            <w:r>
-              <w:rPr>
-                <w:rFonts w:hint="eastAsia"/>
-              </w:rPr>
-              <w:t>Y</w:t>
-            </w:r>
-            <w:r>
-              <w:rPr>
-                <w:rFonts w:hint="eastAsia"/>
-              </w:rPr>
-              <w:t>（与</w:t>
-            </w:r>
-            <w:r>
-              <w:rPr>
-                <w:rFonts w:hint="eastAsia"/>
-              </w:rPr>
-              <w:t>content</w:t>
-            </w:r>
-            <w:r>
-              <w:rPr>
-                <w:rFonts w:hint="eastAsia"/>
-              </w:rPr>
-              <w:t>不能同时为空）</w:t>
-            </w:r>
-          </w:p>
-        </w:tc>
-        <w:tc>
-          <w:tcPr>
-            <w:tcW w:w="1134" w:type="dxa"/>
-          </w:tcPr>
-          <w:p/>
-        </w:tc>
-        <w:tc>
-          <w:tcPr>
-            <w:tcW w:w="1922" w:type="dxa"/>
-          </w:tcPr>
-          <w:p>
-            <w:r>
-              <w:rPr>
-                <w:rFonts w:hint="eastAsia"/>
-              </w:rPr>
-              <w:t>提交附件的文件路径</w:t>
-            </w:r>
-          </w:p>
-        </w:tc>
-      </w:tr>
-      <w:tr>
-        <w:tc>
-          <w:tcPr>
-            <w:tcW w:w="1535" w:type="dxa"/>
-          </w:tcPr>
-          <w:p>
-            <w:r>
-              <w:t>content</w:t>
-            </w:r>
-          </w:p>
-        </w:tc>
-        <w:tc>
-          <w:tcPr>
-            <w:tcW w:w="1012" w:type="dxa"/>
-          </w:tcPr>
-          <w:p>
-            <w:r>
-              <w:t>text</w:t>
-            </w:r>
-          </w:p>
-        </w:tc>
-        <w:tc>
-          <w:tcPr>
-            <w:tcW w:w="1134" w:type="dxa"/>
-          </w:tcPr>
-          <w:p/>
-        </w:tc>
-        <w:tc>
-          <w:tcPr>
-            <w:tcW w:w="1559" w:type="dxa"/>
-          </w:tcPr>
-          <w:p>
-            <w:r>
-              <w:rPr>
-                <w:rFonts w:hint="eastAsia"/>
-              </w:rPr>
-              <w:t>Y</w:t>
-            </w:r>
-          </w:p>
-        </w:tc>
-        <w:tc>
-          <w:tcPr>
-            <w:tcW w:w="1134" w:type="dxa"/>
-          </w:tcPr>
-          <w:p/>
-        </w:tc>
-        <w:tc>
-          <w:tcPr>
-            <w:tcW w:w="1922" w:type="dxa"/>
-          </w:tcPr>
-          <w:p>
-            <w:r>
-              <w:rPr>
-                <w:rFonts w:hint="eastAsia"/>
-              </w:rPr>
-              <w:t>提交的文本内容</w:t>
-            </w:r>
-          </w:p>
-        </w:tc>
-      </w:tr>
-      <w:tr>
-        <w:tc>
-          <w:tcPr>
-            <w:tcW w:w="1535" w:type="dxa"/>
-          </w:tcPr>
-          <w:p>
-            <w:r>
-              <w:t>reply</w:t>
-            </w:r>
-          </w:p>
-        </w:tc>
-        <w:tc>
-          <w:tcPr>
-            <w:tcW w:w="1012" w:type="dxa"/>
-          </w:tcPr>
-          <w:p>
-            <w:r>
-              <w:t>text</w:t>
-            </w:r>
-          </w:p>
-        </w:tc>
-        <w:tc>
-          <w:tcPr>
-            <w:tcW w:w="1134" w:type="dxa"/>
-          </w:tcPr>
-          <w:p/>
-        </w:tc>
-        <w:tc>
-          <w:tcPr>
-            <w:tcW w:w="1559" w:type="dxa"/>
-          </w:tcPr>
-          <w:p>
-            <w:r>
-              <w:rPr>
-                <w:rFonts w:hint="eastAsia"/>
-              </w:rPr>
-              <w:t>Y</w:t>
-            </w:r>
-          </w:p>
-        </w:tc>
-        <w:tc>
-          <w:tcPr>
-            <w:tcW w:w="1134" w:type="dxa"/>
-          </w:tcPr>
-          <w:p/>
-        </w:tc>
-        <w:tc>
-          <w:tcPr>
-            <w:tcW w:w="1922" w:type="dxa"/>
-          </w:tcPr>
-          <w:p>
-            <w:r>
-              <w:rPr>
-                <w:rFonts w:hint="eastAsia"/>
-              </w:rPr>
-              <w:t>教师的点评</w:t>
-            </w:r>
-          </w:p>
-        </w:tc>
-      </w:tr>
-      <w:tr>
-        <w:tc>
-          <w:tcPr>
-            <w:tcW w:w="1535" w:type="dxa"/>
-          </w:tcPr>
-          <w:p>
-            <w:r>
-              <w:t>score</w:t>
-            </w:r>
-          </w:p>
-        </w:tc>
-        <w:tc>
-          <w:tcPr>
-            <w:tcW w:w="1012" w:type="dxa"/>
-          </w:tcPr>
-          <w:p>
-            <w:proofErr w:type="spellStart"/>
-            <w:r>
-              <w:rPr>
-                <w:rFonts w:hint="eastAsia"/>
-              </w:rPr>
-              <w:t>int</w:t>
-            </w:r>
-            <w:proofErr w:type="spellEnd"/>
-          </w:p>
-        </w:tc>
-        <w:tc>
-          <w:tcPr>
-            <w:tcW w:w="1134" w:type="dxa"/>
-          </w:tcPr>
-          <w:p>
-            <w:r>
-              <w:rPr>
-                <w:rFonts w:hint="eastAsia"/>
-              </w:rPr>
-              <w:t>11</w:t>
-            </w:r>
-          </w:p>
-        </w:tc>
-        <w:tc>
-          <w:tcPr>
-            <w:tcW w:w="1559" w:type="dxa"/>
-          </w:tcPr>
-          <w:p>
-            <w:r>
-              <w:rPr>
-                <w:rFonts w:hint="eastAsia"/>
-              </w:rPr>
-              <w:t>Y</w:t>
-            </w:r>
-          </w:p>
-        </w:tc>
-        <w:tc>
-          <w:tcPr>
-            <w:tcW w:w="1134" w:type="dxa"/>
-          </w:tcPr>
-          <w:p/>
-        </w:tc>
-        <w:tc>
-          <w:tcPr>
-            <w:tcW w:w="1922" w:type="dxa"/>
-          </w:tcPr>
-          <w:p>
-            <w:r>
-              <w:rPr>
-                <w:rFonts w:hint="eastAsia"/>
-              </w:rPr>
-              <w:t>得分</w:t>
-            </w:r>
-          </w:p>
-        </w:tc>
-      </w:tr>
-      <w:tr>
-        <w:tc>
-          <w:tcPr>
-            <w:tcW w:w="1535" w:type="dxa"/>
-          </w:tcPr>
-          <w:p>
-            <w:proofErr w:type="spellStart"/>
-            <w:r>
-              <w:rPr>
-                <w:rFonts w:hint="eastAsia"/>
-              </w:rPr>
-              <w:t>uploader_id</w:t>
-            </w:r>
-            <w:proofErr w:type="spellEnd"/>
-          </w:p>
-        </w:tc>
-        <w:tc>
-          <w:tcPr>
-            <w:tcW w:w="1012" w:type="dxa"/>
-          </w:tcPr>
-          <w:p>
-            <w:r>
-              <w:rPr>
-                <w:rFonts w:hint="eastAsia"/>
-              </w:rPr>
-              <w:t>varchar</w:t>
-            </w:r>
-          </w:p>
-        </w:tc>
-        <w:tc>
-          <w:tcPr>
-            <w:tcW w:w="1134" w:type="dxa"/>
-          </w:tcPr>
-          <w:p>
-            <w:r>
-              <w:rPr>
-                <w:rFonts w:hint="eastAsia"/>
-              </w:rPr>
-              <w:t>20</w:t>
-            </w:r>
-          </w:p>
-        </w:tc>
-        <w:tc>
-          <w:tcPr>
-            <w:tcW w:w="1559" w:type="dxa"/>
-          </w:tcPr>
-          <w:p>
-            <w:r>
-              <w:rPr>
-                <w:rFonts w:hint="eastAsia"/>
-              </w:rPr>
-              <w:t>N</w:t>
-            </w:r>
-          </w:p>
-        </w:tc>
-        <w:tc>
-          <w:tcPr>
-            <w:tcW w:w="1134" w:type="dxa"/>
-          </w:tcPr>
-          <w:p/>
-        </w:tc>
-        <w:tc>
-          <w:tcPr>
-            <w:tcW w:w="1922" w:type="dxa"/>
-          </w:tcPr>
-          <w:p>
-            <w:r>
-              <w:rPr>
-                <w:rFonts w:hint="eastAsia"/>
-              </w:rPr>
-              <w:t>提交者学号</w:t>
-            </w:r>
-          </w:p>
-        </w:tc>
-      </w:tr>
-      <w:tr>
-        <w:tc>
-          <w:tcPr>
-            <w:tcW w:w="1535" w:type="dxa"/>
-          </w:tcPr>
-          <w:p>
-            <w:r>
-              <w:rPr>
-                <w:rFonts w:hint="eastAsia"/>
-              </w:rPr>
-              <w:t>type</w:t>
-            </w:r>
-          </w:p>
-        </w:tc>
-        <w:tc>
-          <w:tcPr>
-            <w:tcW w:w="1012" w:type="dxa"/>
-          </w:tcPr>
-          <w:p>
-            <w:r>
-              <w:rPr>
-                <w:rFonts w:hint="eastAsia"/>
-              </w:rPr>
-              <w:t>varchar</w:t>
-            </w:r>
-          </w:p>
-        </w:tc>
-        <w:tc>
-          <w:tcPr>
-            <w:tcW w:w="1134" w:type="dxa"/>
-          </w:tcPr>
-          <w:p>
-            <w:r>
-              <w:rPr>
-                <w:rFonts w:hint="eastAsia"/>
-              </w:rPr>
-              <w:t>1</w:t>
-            </w:r>
-          </w:p>
-        </w:tc>
-        <w:tc>
-          <w:tcPr>
-            <w:tcW w:w="1559" w:type="dxa"/>
-          </w:tcPr>
-          <w:p>
-            <w:r>
-              <w:rPr>
-                <w:rFonts w:hint="eastAsia"/>
-              </w:rPr>
-              <w:t>N</w:t>
-            </w:r>
-          </w:p>
-        </w:tc>
-        <w:tc>
-          <w:tcPr>
-            <w:tcW w:w="1134" w:type="dxa"/>
-          </w:tcPr>
-          <w:p/>
-        </w:tc>
-        <w:tc>
-          <w:tcPr>
-            <w:tcW w:w="1922" w:type="dxa"/>
-          </w:tcPr>
-          <w:p>
-            <w:r>
-              <w:rPr>
-                <w:rFonts w:hint="eastAsia"/>
-              </w:rPr>
-              <w:t>问题类型：</w:t>
-            </w:r>
-            <w:r>
-              <w:rPr>
-                <w:rFonts w:hint="eastAsia"/>
-              </w:rPr>
-              <w:t>0</w:t>
-            </w:r>
-            <w:r>
-              <w:rPr>
-                <w:rFonts w:hint="eastAsia"/>
-              </w:rPr>
-              <w:t>为个人问题，</w:t>
-            </w:r>
-            <w:r>
-              <w:rPr>
-                <w:rFonts w:hint="eastAsia"/>
-              </w:rPr>
-              <w:t>1</w:t>
-            </w:r>
-            <w:r>
-              <w:rPr>
-                <w:rFonts w:hint="eastAsia"/>
-              </w:rPr>
-              <w:t>为小组问题</w:t>
-            </w:r>
           </w:p>
         </w:tc>
       </w:tr>
@@ -10715,17 +10759,248 @@
             <w:r>
               <w:t>varchar</w:t>
             </w:r>
-            <w:bookmarkStart w:id="8" w:name="_GoBack"/>
+          </w:p>
+        </w:tc>
+        <w:tc>
+          <w:tcPr>
+            <w:tcW w:w="1134" w:type="dxa"/>
+          </w:tcPr>
+          <w:p>
+            <w:r>
+              <w:t>20</w:t>
+            </w:r>
+          </w:p>
+        </w:tc>
+        <w:tc>
+          <w:tcPr>
+            <w:tcW w:w="1559" w:type="dxa"/>
+          </w:tcPr>
+          <w:p>
+            <w:r>
+              <w:t>N</w:t>
+            </w:r>
+          </w:p>
+        </w:tc>
+        <w:tc>
+          <w:tcPr>
+            <w:tcW w:w="1134" w:type="dxa"/>
+          </w:tcPr>
+          <w:p/>
+        </w:tc>
+        <w:tc>
+          <w:tcPr>
+            <w:tcW w:w="1922" w:type="dxa"/>
+          </w:tcPr>
+          <w:p>
+            <w:r>
+              <w:rPr>
+                <w:rFonts w:hint="eastAsia"/>
+              </w:rPr>
+              <w:t>发送方教工号或学号</w:t>
+            </w:r>
+          </w:p>
+        </w:tc>
+      </w:tr>
+      <w:tr>
+        <w:tc>
+          <w:tcPr>
+            <w:tcW w:w="1535" w:type="dxa"/>
+          </w:tcPr>
+          <w:p>
+            <w:proofErr w:type="spellStart"/>
+            <w:r>
+              <w:t>dest_id</w:t>
+            </w:r>
+            <w:proofErr w:type="spellEnd"/>
+          </w:p>
+        </w:tc>
+        <w:tc>
+          <w:tcPr>
+            <w:tcW w:w="1012" w:type="dxa"/>
+          </w:tcPr>
+          <w:p>
+            <w:r>
+              <w:rPr>
+                <w:rFonts w:hint="eastAsia"/>
+              </w:rPr>
+              <w:t xml:space="preserve">varchar </w:t>
+            </w:r>
+          </w:p>
+        </w:tc>
+        <w:tc>
+          <w:tcPr>
+            <w:tcW w:w="1134" w:type="dxa"/>
+          </w:tcPr>
+          <w:p>
+            <w:r>
+              <w:rPr>
+                <w:rFonts w:hint="eastAsia"/>
+              </w:rPr>
+              <w:t>20</w:t>
+            </w:r>
+          </w:p>
+        </w:tc>
+        <w:tc>
+          <w:tcPr>
+            <w:tcW w:w="1559" w:type="dxa"/>
+          </w:tcPr>
+          <w:p>
+            <w:r>
+              <w:rPr>
+                <w:rFonts w:hint="eastAsia"/>
+              </w:rPr>
+              <w:t>N</w:t>
+            </w:r>
+          </w:p>
+        </w:tc>
+        <w:tc>
+          <w:tcPr>
+            <w:tcW w:w="1134" w:type="dxa"/>
+          </w:tcPr>
+          <w:p/>
+        </w:tc>
+        <w:tc>
+          <w:tcPr>
+            <w:tcW w:w="1922" w:type="dxa"/>
+          </w:tcPr>
+          <w:p>
+            <w:r>
+              <w:rPr>
+                <w:rFonts w:hint="eastAsia"/>
+              </w:rPr>
+              <w:t>接收方教工号或学号</w:t>
+            </w:r>
+          </w:p>
+        </w:tc>
+      </w:tr>
+      <w:tr>
+        <w:tc>
+          <w:tcPr>
+            <w:tcW w:w="1535" w:type="dxa"/>
+          </w:tcPr>
+          <w:p>
+            <w:proofErr w:type="spellStart"/>
+            <w:r>
+              <w:t>Is_read</w:t>
+            </w:r>
+            <w:proofErr w:type="spellEnd"/>
+          </w:p>
+        </w:tc>
+        <w:tc>
+          <w:tcPr>
+            <w:tcW w:w="1012" w:type="dxa"/>
+          </w:tcPr>
+          <w:p>
+            <w:r>
+              <w:t>varchar</w:t>
+            </w:r>
+          </w:p>
+        </w:tc>
+        <w:tc>
+          <w:tcPr>
+            <w:tcW w:w="1134" w:type="dxa"/>
+          </w:tcPr>
+          <w:p>
+            <w:r>
+              <w:t>1</w:t>
+            </w:r>
+          </w:p>
+        </w:tc>
+        <w:tc>
+          <w:tcPr>
+            <w:tcW w:w="1559" w:type="dxa"/>
+          </w:tcPr>
+          <w:p>
+            <w:r>
+              <w:t>N</w:t>
+            </w:r>
+          </w:p>
+        </w:tc>
+        <w:tc>
+          <w:tcPr>
+            <w:tcW w:w="1134" w:type="dxa"/>
+          </w:tcPr>
+          <w:p/>
+        </w:tc>
+        <w:tc>
+          <w:tcPr>
+            <w:tcW w:w="1922" w:type="dxa"/>
+          </w:tcPr>
+          <w:p>
+            <w:r>
+              <w:rPr>
+                <w:rFonts w:hint="eastAsia"/>
+              </w:rPr>
+              <w:t>记录是否已读，</w:t>
+            </w:r>
+            <w:r>
+              <w:rPr>
+                <w:rFonts w:hint="eastAsia"/>
+              </w:rPr>
+              <w:t>0</w:t>
+            </w:r>
+            <w:r>
+              <w:rPr>
+                <w:rFonts w:hint="eastAsia"/>
+              </w:rPr>
+              <w:t>是未读，</w:t>
+            </w:r>
+            <w:r>
+              <w:rPr>
+                <w:rFonts w:hint="eastAsia"/>
+              </w:rPr>
+              <w:t>1</w:t>
+            </w:r>
+            <w:r>
+              <w:rPr>
+                <w:rFonts w:hint="eastAsia"/>
+              </w:rPr>
+              <w:t>是已读</w:t>
+            </w:r>
+          </w:p>
+        </w:tc>
+      </w:tr>
+      <w:tr>
+        <w:tc>
+          <w:tcPr>
+            <w:tcW w:w="1535" w:type="dxa"/>
+          </w:tcPr>
+          <w:p>
+            <w:bookmarkStart w:id="7" w:name="OLE_LINK7"/>
+            <w:bookmarkStart w:id="8" w:name="OLE_LINK8"/>
+            <w:r>
+              <w:rPr>
+                <w:rFonts w:hint="eastAsia"/>
+              </w:rPr>
+              <w:t>flag</w:t>
+            </w:r>
+            <w:bookmarkEnd w:id="7"/>
             <w:bookmarkEnd w:id="8"/>
           </w:p>
         </w:tc>
         <w:tc>
           <w:tcPr>
-            <w:tcW w:w="1134" w:type="dxa"/>
-          </w:tcPr>
-          <w:p>
-            <w:r>
-              <w:t>20</w:t>
+            <w:tcW w:w="1012" w:type="dxa"/>
+          </w:tcPr>
+          <w:p>
+            <w:r>
+              <w:rPr>
+                <w:rFonts w:hint="eastAsia"/>
+              </w:rPr>
+              <w:t>varchar</w:t>
+            </w:r>
+          </w:p>
+        </w:tc>
+        <w:tc>
+          <w:tcPr>
+            <w:tcW w:w="1134" w:type="dxa"/>
+          </w:tcPr>
+          <w:p>
+            <w:r>
+              <w:rPr>
+                <w:rFonts w:hint="eastAsia"/>
+              </w:rPr>
+              <w:t>1</w:t>
             </w:r>
           </w:p>
         </w:tc>
@@ -10735,6 +11010,9 @@
           </w:tcPr>
           <w:p>
             <w:r>
+              <w:rPr>
+                <w:rFonts w:hint="eastAsia"/>
+              </w:rPr>
               <w:t>N</w:t>
             </w:r>
           </w:p>
@@ -10750,247 +11028,6 @@
             <w:tcW w:w="1922" w:type="dxa"/>
           </w:tcPr>
           <w:p>
-            <w:r>
-              <w:rPr>
-                <w:rFonts w:hint="eastAsia"/>
-              </w:rPr>
-              <w:t>发送方教工号或学号</w:t>
-            </w:r>
-          </w:p>
-        </w:tc>
-      </w:tr>
-      <w:tr>
-        <w:tc>
-          <w:tcPr>
-            <w:tcW w:w="1535" w:type="dxa"/>
-          </w:tcPr>
-          <w:p>
-            <w:proofErr w:type="spellStart"/>
-            <w:r>
-              <w:t>dest_id</w:t>
-            </w:r>
-            <w:proofErr w:type="spellEnd"/>
-          </w:p>
-        </w:tc>
-        <w:tc>
-          <w:tcPr>
-            <w:tcW w:w="1012" w:type="dxa"/>
-          </w:tcPr>
-          <w:p>
-            <w:r>
-              <w:rPr>
-                <w:rFonts w:hint="eastAsia"/>
-              </w:rPr>
-              <w:t xml:space="preserve">varchar </w:t>
-            </w:r>
-          </w:p>
-        </w:tc>
-        <w:tc>
-          <w:tcPr>
-            <w:tcW w:w="1134" w:type="dxa"/>
-          </w:tcPr>
-          <w:p>
-            <w:r>
-              <w:rPr>
-                <w:rFonts w:hint="eastAsia"/>
-              </w:rPr>
-              <w:t>20</w:t>
-            </w:r>
-          </w:p>
-        </w:tc>
-        <w:tc>
-          <w:tcPr>
-            <w:tcW w:w="1559" w:type="dxa"/>
-          </w:tcPr>
-          <w:p>
-            <w:r>
-              <w:rPr>
-                <w:rFonts w:hint="eastAsia"/>
-              </w:rPr>
-              <w:t>N</w:t>
-            </w:r>
-          </w:p>
-        </w:tc>
-        <w:tc>
-          <w:tcPr>
-            <w:tcW w:w="1134" w:type="dxa"/>
-          </w:tcPr>
-          <w:p/>
-        </w:tc>
-        <w:tc>
-          <w:tcPr>
-            <w:tcW w:w="1922" w:type="dxa"/>
-          </w:tcPr>
-          <w:p>
-            <w:r>
-              <w:rPr>
-                <w:rFonts w:hint="eastAsia"/>
-              </w:rPr>
-              <w:t>接收方教工号或学号</w:t>
-            </w:r>
-          </w:p>
-        </w:tc>
-      </w:tr>
-      <w:tr>
-        <w:tc>
-          <w:tcPr>
-            <w:tcW w:w="1535" w:type="dxa"/>
-          </w:tcPr>
-          <w:p>
-            <w:proofErr w:type="spellStart"/>
-            <w:r>
-              <w:t>Is_read</w:t>
-            </w:r>
-            <w:proofErr w:type="spellEnd"/>
-          </w:p>
-        </w:tc>
-        <w:tc>
-          <w:tcPr>
-            <w:tcW w:w="1012" w:type="dxa"/>
-          </w:tcPr>
-          <w:p>
-            <w:r>
-              <w:t>varchar</w:t>
-            </w:r>
-          </w:p>
-        </w:tc>
-        <w:tc>
-          <w:tcPr>
-            <w:tcW w:w="1134" w:type="dxa"/>
-          </w:tcPr>
-          <w:p>
-            <w:r>
-              <w:t>1</w:t>
-            </w:r>
-          </w:p>
-        </w:tc>
-        <w:tc>
-          <w:tcPr>
-            <w:tcW w:w="1559" w:type="dxa"/>
-          </w:tcPr>
-          <w:p>
-            <w:r>
-              <w:t>N</w:t>
-            </w:r>
-          </w:p>
-        </w:tc>
-        <w:tc>
-          <w:tcPr>
-            <w:tcW w:w="1134" w:type="dxa"/>
-          </w:tcPr>
-          <w:p/>
-        </w:tc>
-        <w:tc>
-          <w:tcPr>
-            <w:tcW w:w="1922" w:type="dxa"/>
-          </w:tcPr>
-          <w:p>
-            <w:r>
-              <w:rPr>
-                <w:rFonts w:hint="eastAsia"/>
-              </w:rPr>
-              <w:t>记录是否已读，</w:t>
-            </w:r>
-            <w:r>
-              <w:rPr>
-                <w:rFonts w:hint="eastAsia"/>
-              </w:rPr>
-              <w:t>0</w:t>
-            </w:r>
-            <w:r>
-              <w:rPr>
-                <w:rFonts w:hint="eastAsia"/>
-              </w:rPr>
-              <w:t>是未读，</w:t>
-            </w:r>
-            <w:r>
-              <w:rPr>
-                <w:rFonts w:hint="eastAsia"/>
-              </w:rPr>
-              <w:t>1</w:t>
-            </w:r>
-            <w:r>
-              <w:rPr>
-                <w:rFonts w:hint="eastAsia"/>
-              </w:rPr>
-              <w:t>是已读</w:t>
-            </w:r>
-          </w:p>
-        </w:tc>
-      </w:tr>
-      <w:tr>
-        <w:tc>
-          <w:tcPr>
-            <w:tcW w:w="1535" w:type="dxa"/>
-          </w:tcPr>
-          <w:p>
-            <w:bookmarkStart w:id="9" w:name="OLE_LINK7"/>
-            <w:bookmarkStart w:id="10" w:name="OLE_LINK8"/>
-            <w:r>
-              <w:rPr>
-                <w:rFonts w:hint="eastAsia"/>
-              </w:rPr>
-              <w:t>flag</w:t>
-            </w:r>
-            <w:bookmarkEnd w:id="9"/>
-            <w:bookmarkEnd w:id="10"/>
-          </w:p>
-        </w:tc>
-        <w:tc>
-          <w:tcPr>
-            <w:tcW w:w="1012" w:type="dxa"/>
-          </w:tcPr>
-          <w:p>
-            <w:r>
-              <w:rPr>
-                <w:rFonts w:hint="eastAsia"/>
-              </w:rPr>
-              <w:t>varchar</w:t>
-            </w:r>
-          </w:p>
-        </w:tc>
-        <w:tc>
-          <w:tcPr>
-            <w:tcW w:w="1134" w:type="dxa"/>
-          </w:tcPr>
-          <w:p>
-            <w:r>
-              <w:rPr>
-                <w:rFonts w:hint="eastAsia"/>
-              </w:rPr>
-              <w:t>1</w:t>
-            </w:r>
-          </w:p>
-        </w:tc>
-        <w:tc>
-          <w:tcPr>
-            <w:tcW w:w="1559" w:type="dxa"/>
-          </w:tcPr>
-          <w:p>
-            <w:r>
-              <w:rPr>
-                <w:rFonts w:hint="eastAsia"/>
-              </w:rPr>
-              <w:t>N</w:t>
-            </w:r>
-          </w:p>
-        </w:tc>
-        <w:tc>
-          <w:tcPr>
-            <w:tcW w:w="1134" w:type="dxa"/>
-          </w:tcPr>
-          <w:p/>
-        </w:tc>
-        <w:tc>
-          <w:tcPr>
-            <w:tcW w:w="1922" w:type="dxa"/>
-          </w:tcPr>
-          <w:p>
-            <w:pPr>
-              <w:rPr>
-                <w:rFonts w:hint="eastAsia"/>
-              </w:rPr>
-            </w:pPr>
             <w:r>
               <w:rPr>
                 <w:rFonts w:hint="eastAsia"/>
@@ -11694,7 +11731,7 @@
     </w:rPrDefault>
     <w:pPrDefault/>
   </w:docDefaults>
-  <w:latentStyles w:defLockedState="0" w:defUIPriority="99" w:defSemiHidden="0" w:defUnhideWhenUsed="0" w:defQFormat="0" w:count="381">
+  <w:latentStyles w:defLockedState="0" w:defUIPriority="99" w:defSemiHidden="0" w:defUnhideWhenUsed="0" w:defQFormat="0" w:count="371">
     <w:lsdException w:name="Normal" w:uiPriority="0" w:qFormat="1"/>
     <w:lsdException w:name="heading 1" w:uiPriority="9" w:qFormat="1"/>
     <w:lsdException w:name="heading 2" w:semiHidden="1" w:uiPriority="9" w:unhideWhenUsed="1" w:qFormat="1"/>
@@ -11800,6 +11837,7 @@
     <w:lsdException w:name="HTML Sample" w:semiHidden="1" w:unhideWhenUsed="1"/>
     <w:lsdException w:name="HTML Typewriter" w:semiHidden="1" w:unhideWhenUsed="1"/>
     <w:lsdException w:name="HTML Variable" w:semiHidden="1" w:unhideWhenUsed="1"/>
+    <w:lsdException w:name="Normal Table" w:semiHidden="1" w:unhideWhenUsed="1"/>
     <w:lsdException w:name="annotation subject" w:semiHidden="1" w:unhideWhenUsed="1"/>
     <w:lsdException w:name="No List" w:semiHidden="1" w:unhideWhenUsed="1"/>
     <w:lsdException w:name="Outline List 1" w:semiHidden="1" w:unhideWhenUsed="1"/>
@@ -11846,8 +11884,10 @@
     <w:lsdException w:name="Table Subtle 2" w:semiHidden="1" w:unhideWhenUsed="1"/>
     <w:lsdException w:name="Table Web 1" w:semiHidden="1" w:unhideWhenUsed="1"/>
     <w:lsdException w:name="Table Web 2" w:semiHidden="1" w:unhideWhenUsed="1"/>
+    <w:lsdException w:name="Table Web 3" w:semiHidden="1" w:unhideWhenUsed="1"/>
     <w:lsdException w:name="Balloon Text" w:semiHidden="1" w:unhideWhenUsed="1"/>
     <w:lsdException w:name="Table Grid" w:uiPriority="39"/>
+    <w:lsdException w:name="Table Theme" w:semiHidden="1" w:unhideWhenUsed="1"/>
     <w:lsdException w:name="Placeholder Text" w:semiHidden="1"/>
     <w:lsdException w:name="No Spacing" w:uiPriority="1" w:qFormat="1"/>
     <w:lsdException w:name="Light Shading" w:uiPriority="60"/>
@@ -12063,7 +12103,6 @@
     <w:lsdException w:name="List Table 5 Dark Accent 6" w:uiPriority="50"/>
     <w:lsdException w:name="List Table 6 Colorful Accent 6" w:uiPriority="51"/>
     <w:lsdException w:name="List Table 7 Colorful Accent 6" w:uiPriority="52"/>
-    <w:lsdException w:name="Mention" w:semiHidden="1" w:unhideWhenUsed="1"/>
   </w:latentStyles>
   <w:style w:type="paragraph" w:default="1" w:styleId="a">
     <w:name w:val="Normal"/>
@@ -12106,7 +12145,6 @@
     <w:uiPriority w:val="39"/>
     <w:rsid w:val="00EA7182"/>
     <w:tblPr>
-      <w:tblInd w:w="0" w:type="dxa"/>
       <w:tblBorders>
         <w:top w:val="single" w:sz="4" w:space="0" w:color="auto"/>
         <w:left w:val="single" w:sz="4" w:space="0" w:color="auto"/>
@@ -12115,12 +12153,6 @@
         <w:insideH w:val="single" w:sz="4" w:space="0" w:color="auto"/>
         <w:insideV w:val="single" w:sz="4" w:space="0" w:color="auto"/>
       </w:tblBorders>
-      <w:tblCellMar>
-        <w:top w:w="0" w:type="dxa"/>
-        <w:left w:w="108" w:type="dxa"/>
-        <w:bottom w:w="0" w:type="dxa"/>
-        <w:right w:w="108" w:type="dxa"/>
-      </w:tblCellMar>
     </w:tblPr>
   </w:style>
 </w:styles>

</xml_diff>